<commit_message>
appendix added to final report
</commit_message>
<xml_diff>
--- a/Project1/Final Report/Method.docx
+++ b/Project1/Final Report/Method.docx
@@ -15,7 +15,15 @@
         <w:ind w:left="720"/>
       </w:pPr>
       <w:r>
-        <w:t>Calculation of road area is a area of research that has been extensively looked into, but only from a street level view, when it comes to larger scale calculation there has been limited research done. In this work, we use Satellite imagery, and the Google API, to categorise the roads into several segments and then calculate the area of those segments. The approach uses the Google Static API to format the Images and then image recognition to count the roads from that image.</w:t>
+        <w:t xml:space="preserve">Calculation of road area is </w:t>
+      </w:r>
+      <w:proofErr w:type="gramStart"/>
+      <w:r>
+        <w:t>a</w:t>
+      </w:r>
+      <w:proofErr w:type="gramEnd"/>
+      <w:r>
+        <w:t xml:space="preserve"> area of research that has been extensively looked into, but only from a street level view, when it comes to larger scale calculation there has been limited research done. In this work, we use Satellite imagery, and the Google API, to categorise the roads into several segments and then calculate the area of those segments. The approach uses the Google Static API to format the Images and then image recognition to count the roads from that image.</w:t>
       </w:r>
     </w:p>
     <w:p>
@@ -102,19 +110,24 @@
         <w:t xml:space="preserve">’s paper published </w:t>
       </w:r>
       <w:r>
-        <w:t>Dec. 2004</w:t>
+        <w:t xml:space="preserve">Dec. </w:t>
+      </w:r>
+      <w:proofErr w:type="gramStart"/>
+      <w:r>
+        <w:t>2004</w:t>
       </w:r>
       <w:r>
         <w:rPr>
           <w:vertAlign w:val="superscript"/>
         </w:rPr>
-        <w:t>.</w:t>
-      </w:r>
+        <w:t>.[</w:t>
+      </w:r>
+      <w:proofErr w:type="gramEnd"/>
       <w:r>
         <w:rPr>
           <w:vertAlign w:val="superscript"/>
         </w:rPr>
-        <w:t>[5]</w:t>
+        <w:t>5]</w:t>
       </w:r>
       <w:r>
         <w:t xml:space="preserve"> </w:t>
@@ -155,7 +168,15 @@
         <w:ind w:left="1440"/>
       </w:pPr>
       <w:r>
-        <w:t>Since it is clear that this area of study is not very well researched it gives a large area for discovering new methods and techniques to use, and although the techniques used for this project are probably going to be less sophisticated then the ones in the above papers, there is a chance that they will illustrate certain things that could be then applied to the other areas of study.</w:t>
+        <w:t xml:space="preserve">Since </w:t>
+      </w:r>
+      <w:proofErr w:type="gramStart"/>
+      <w:r>
+        <w:t>it is clear that this</w:t>
+      </w:r>
+      <w:proofErr w:type="gramEnd"/>
+      <w:r>
+        <w:t xml:space="preserve"> area of study is not very well researched it gives a large area for discovering new methods and techniques to use, and although the techniques used for this project are probably going to be less sophisticated then the ones in the above papers, there is a chance that they will illustrate certain things that could be then applied to the other areas of study.</w:t>
       </w:r>
     </w:p>
     <w:p>
@@ -1088,10 +1109,7 @@
         <w:t xml:space="preserve">A risk that was not expected but that was </w:t>
       </w:r>
       <w:r>
-        <w:t>encounter</w:t>
-      </w:r>
-      <w:r>
-        <w:t xml:space="preserve">ed </w:t>
+        <w:t xml:space="preserve">encountered </w:t>
       </w:r>
       <w:r>
         <w:t xml:space="preserve">was having to give a speech on this task a week earlier than expected, which did interfere with my scheduling, but the buffer time that was factored in for the above risk also allowed me to spend the appropriate amount of time preparing the talk and still maintain the </w:t>
@@ -1179,7 +1197,15 @@
         </w:numPr>
       </w:pPr>
       <w:r>
-        <w:t xml:space="preserve"> A Internet Connection</w:t>
+        <w:t xml:space="preserve"> </w:t>
+      </w:r>
+      <w:proofErr w:type="gramStart"/>
+      <w:r>
+        <w:t>A</w:t>
+      </w:r>
+      <w:proofErr w:type="gramEnd"/>
+      <w:r>
+        <w:t xml:space="preserve"> Internet Connection</w:t>
       </w:r>
     </w:p>
     <w:p>
@@ -1240,6 +1266,9 @@
         </w:numPr>
       </w:pPr>
       <w:r>
+        <w:rPr>
+          <w:noProof/>
+        </w:rPr>
         <w:drawing>
           <wp:anchor distT="0" distB="0" distL="114300" distR="114300" simplePos="0" relativeHeight="251662336" behindDoc="0" locked="0" layoutInCell="1" allowOverlap="1" wp14:anchorId="71EF95CF">
             <wp:simplePos x="0" y="0"/>
@@ -1338,7 +1367,15 @@
         <w:ind w:left="1440"/>
       </w:pPr>
       <w:r>
-        <w:t>Once I had that list I choose the option I felt best suited for this project, namely using image recognition and counting pixels, and started more rigorous research on that technique. Very quickly I discovered that I could avoid using real satellite imagery and instead use already nicely formatted images thanks to google, so I concentrated my research on issues that would arise for that particular method, namely ways to deal with overlapping roads, changes in elevation and pathways counting as roads.</w:t>
+        <w:t xml:space="preserve">Once I had that list I choose the option I felt best suited for this project, namely using image recognition and counting pixels, and started more rigorous research on that technique. Very quickly I discovered that I could avoid using real satellite imagery and instead use already nicely formatted images thanks to google, so I concentrated my research on issues that would arise for that </w:t>
+      </w:r>
+      <w:proofErr w:type="gramStart"/>
+      <w:r>
+        <w:t>particular method</w:t>
+      </w:r>
+      <w:proofErr w:type="gramEnd"/>
+      <w:r>
+        <w:t>, namely ways to deal with overlapping roads, changes in elevation and pathways counting as roads.</w:t>
       </w:r>
     </w:p>
     <w:p>
@@ -1382,16 +1419,32 @@
         <w:t xml:space="preserve"> user Interface. The user interface has a Google map with a movable pin in it</w:t>
       </w:r>
       <w:r>
-        <w:t xml:space="preserve"> [4] </w:t>
-      </w:r>
-      <w:r>
-        <w:t>, as well as several text boxes. The project works by using a HTML form to POST the latitude and longitude of the pin back to the Node.js server</w:t>
-      </w:r>
-      <w:r>
-        <w:t xml:space="preserve"> [3] </w:t>
-      </w:r>
-      <w:r>
-        <w:t>, where using the spawn method will run the python back end with the latitude and longitude as inputs.</w:t>
+        <w:t xml:space="preserve"> [4</w:t>
+      </w:r>
+      <w:proofErr w:type="gramStart"/>
+      <w:r>
+        <w:t xml:space="preserve">] </w:t>
+      </w:r>
+      <w:r>
+        <w:t>,</w:t>
+      </w:r>
+      <w:proofErr w:type="gramEnd"/>
+      <w:r>
+        <w:t xml:space="preserve"> as well as several text boxes. The project works by using a HTML form to POST the latitude and longitude of the pin back to the Node.js server</w:t>
+      </w:r>
+      <w:r>
+        <w:t xml:space="preserve"> [3</w:t>
+      </w:r>
+      <w:proofErr w:type="gramStart"/>
+      <w:r>
+        <w:t xml:space="preserve">] </w:t>
+      </w:r>
+      <w:r>
+        <w:t>,</w:t>
+      </w:r>
+      <w:proofErr w:type="gramEnd"/>
+      <w:r>
+        <w:t xml:space="preserve"> where using the spawn method will run the python back end with the latitude and longitude as inputs.</w:t>
       </w:r>
     </w:p>
     <w:p>
@@ -1788,7 +1841,15 @@
         </w:rPr>
       </w:pPr>
       <w:r>
-        <w:t xml:space="preserve">The program can take as inputs either the location of a pin of a google map or a individually entered Latitude and longitude into a text field in the UI. These latitudes and longitudes will be as accurate as the Google API allows, which is to 12 decimal </w:t>
+        <w:t xml:space="preserve">The program can take as inputs either the location of a pin of a google map or </w:t>
+      </w:r>
+      <w:proofErr w:type="gramStart"/>
+      <w:r>
+        <w:t>a</w:t>
+      </w:r>
+      <w:proofErr w:type="gramEnd"/>
+      <w:r>
+        <w:t xml:space="preserve"> individually entered Latitude and longitude into a text field in the UI. These latitudes and longitudes will be as accurate as the Google API allows, which is to 12 decimal </w:t>
       </w:r>
       <w:r>
         <w:t>places</w:t>
@@ -2001,7 +2062,15 @@
         <w:ind w:left="1440"/>
       </w:pPr>
       <w:r>
-        <w:t>Most of the data gathered was from manually running the code and inserting outputs to the console of relevant information, both on the server side and the backend. A unforeseen complication while recording the results was that the internet connection used for the first half of the results was unavailable for use during the recording of the seconds half, so the speed of the internet differed, which could have caused inaccuracies of the results. Fortunately, the second internet was faster, and since the results showed that the denser images took longer anyway, it means that all the change in internet did was possibly understate the increase in time. Since the direction of the graph is all that matters it did not particularly matter that the result was understated.</w:t>
+        <w:t xml:space="preserve">Most of the data gathered was from manually running the code and inserting outputs to the console of relevant information, both on the server side and the backend. </w:t>
+      </w:r>
+      <w:proofErr w:type="gramStart"/>
+      <w:r>
+        <w:t>A</w:t>
+      </w:r>
+      <w:proofErr w:type="gramEnd"/>
+      <w:r>
+        <w:t xml:space="preserve"> unforeseen complication while recording the results was that the internet connection used for the first half of the results was unavailable for use during the recording of the seconds half, so the speed of the internet differed, which could have caused inaccuracies of the results. Fortunately, the second internet was faster, and since the results showed that the denser images took longer anyway, it means that all the change in internet did was possibly understate the increase in time. Since the direction of the graph is all that matters it did not particularly matter that the result was understated.</w:t>
       </w:r>
     </w:p>
     <w:p>
@@ -2777,7 +2846,15 @@
         <w:ind w:left="720"/>
       </w:pPr>
       <w:r>
-        <w:t>However, while this solution may not have many real-world applications, it was certainly the best suited to fit the project specification, and while it may not have been useful, in the course of creating it, several ideas that may have real world applications were bought up.</w:t>
+        <w:t xml:space="preserve">However, while this solution may not have many real-world applications, it was certainly the best suited to fit the project specification, and while it may not have been useful, </w:t>
+      </w:r>
+      <w:proofErr w:type="gramStart"/>
+      <w:r>
+        <w:t>in the course of</w:t>
+      </w:r>
+      <w:proofErr w:type="gramEnd"/>
+      <w:r>
+        <w:t xml:space="preserve"> creating it, several ideas that may have real world applications were bought up.</w:t>
       </w:r>
     </w:p>
     <w:p>
@@ -2792,11 +2869,16 @@
     </w:p>
     <w:p>
       <w:r>
-        <w:t>[1]</w:t>
+        <w:t>[</w:t>
+      </w:r>
+      <w:proofErr w:type="gramStart"/>
+      <w:r>
+        <w:t>1]</w:t>
       </w:r>
       <w:r>
         <w:t>https://developers.google.com/maps/documentation/maps-static/intro</w:t>
       </w:r>
+      <w:proofErr w:type="gramEnd"/>
     </w:p>
     <w:p>
       <w:r>
@@ -2890,10 +2972,7 @@
         <w:t>[7]</w:t>
       </w:r>
       <w:r>
-        <w:t xml:space="preserve"> </w:t>
-      </w:r>
-      <w:r>
-        <w:t>Y. Li, M. Zhang and F. Du, "The study on automatic recognition system of road traffic marking," </w:t>
+        <w:t xml:space="preserve"> Y. Li, M. Zhang and F. Du, "The study on automatic recognition system of road traffic marking," </w:t>
       </w:r>
       <w:r>
         <w:rPr>
@@ -2919,14 +2998,7 @@
           <w:i/>
           <w:iCs/>
         </w:rPr>
-        <w:t xml:space="preserve">[8] </w:t>
-      </w:r>
-      <w:r>
-        <w:rPr>
-          <w:i/>
-          <w:iCs/>
-        </w:rPr>
-        <w:t>C. W. Chang, C. H. Shi, S. C. Liew and L. K. Kwoh, "Land cover classification of very high spatial resolution satelite imagery," </w:t>
+        <w:t>[8] C. W. Chang, C. H. Shi, S. C. Liew and L. K. Kwoh, "Land cover classification of very high spatial resolution satelite imagery," </w:t>
       </w:r>
       <w:r>
         <w:t>2013 IEEE International Geoscience and Remote Sensing Symposium - IGARSS</w:t>
@@ -2956,7 +3028,197 @@
     <w:p>
       <w:r>
         <w:tab/>
+      </w:r>
+      <w:r>
+        <w:tab/>
+        <w:t>Prerequisites</w:t>
+      </w:r>
+    </w:p>
+    <w:p>
+      <w:pPr>
+        <w:pStyle w:val="ListParagraph"/>
+        <w:numPr>
+          <w:ilvl w:val="0"/>
+          <w:numId w:val="4"/>
+        </w:numPr>
+      </w:pPr>
+      <w:r>
+        <w:t>Python 3.6 Installed</w:t>
+      </w:r>
+      <w:r>
+        <w:t xml:space="preserve"> and added to path</w:t>
+      </w:r>
+    </w:p>
+    <w:p>
+      <w:pPr>
+        <w:pStyle w:val="ListParagraph"/>
+        <w:numPr>
+          <w:ilvl w:val="0"/>
+          <w:numId w:val="4"/>
+        </w:numPr>
+      </w:pPr>
+      <w:r>
+        <w:t>Node.js Installed</w:t>
+      </w:r>
+      <w:r>
+        <w:t xml:space="preserve"> and added to path</w:t>
+      </w:r>
+    </w:p>
+    <w:p>
+      <w:pPr>
+        <w:pStyle w:val="ListParagraph"/>
+        <w:numPr>
+          <w:ilvl w:val="0"/>
+          <w:numId w:val="4"/>
+        </w:numPr>
+      </w:pPr>
+      <w:r>
+        <w:t>PILLOW &amp; requests</w:t>
+      </w:r>
+      <w:r>
+        <w:t xml:space="preserve"> python libraries installed</w:t>
+      </w:r>
+      <w:r>
+        <w:t xml:space="preserve"> </w:t>
+      </w:r>
+    </w:p>
+    <w:p>
+      <w:pPr>
+        <w:ind w:left="720" w:firstLine="720"/>
+      </w:pPr>
+      <w:r>
+        <w:t>Install</w:t>
+      </w:r>
+    </w:p>
+    <w:p>
+      <w:pPr>
+        <w:pStyle w:val="ListParagraph"/>
+        <w:numPr>
+          <w:ilvl w:val="0"/>
+          <w:numId w:val="3"/>
+        </w:numPr>
+      </w:pPr>
+      <w:r>
+        <w:t>Unzip Road-Area-Calculator</w:t>
+      </w:r>
+    </w:p>
+    <w:p>
+      <w:pPr>
+        <w:pStyle w:val="ListParagraph"/>
+        <w:numPr>
+          <w:ilvl w:val="0"/>
+          <w:numId w:val="3"/>
+        </w:numPr>
+      </w:pPr>
+      <w:r>
+        <w:t>Open Folder</w:t>
+      </w:r>
+    </w:p>
+    <w:p>
+      <w:pPr>
+        <w:pStyle w:val="ListParagraph"/>
+        <w:numPr>
+          <w:ilvl w:val="0"/>
+          <w:numId w:val="3"/>
+        </w:numPr>
+      </w:pPr>
+      <w:r>
+        <w:t>Run Road-Area-Calculator. Bat</w:t>
+      </w:r>
+    </w:p>
+    <w:p>
+      <w:pPr>
+        <w:pStyle w:val="ListParagraph"/>
+        <w:numPr>
+          <w:ilvl w:val="0"/>
+          <w:numId w:val="3"/>
+        </w:numPr>
+      </w:pPr>
+      <w:r>
+        <w:t>This will start the server and open the webpage</w:t>
+      </w:r>
+    </w:p>
+    <w:p>
+      <w:pPr>
+        <w:pStyle w:val="ListParagraph"/>
+        <w:numPr>
+          <w:ilvl w:val="0"/>
+          <w:numId w:val="3"/>
+        </w:numPr>
+      </w:pPr>
+      <w:r>
+        <w:t>You may need to refresh the webpage after it launches</w:t>
+      </w:r>
+    </w:p>
+    <w:p>
+      <w:pPr>
+        <w:ind w:left="720" w:firstLine="720"/>
+      </w:pPr>
+      <w:r>
+        <w:t>Help</w:t>
+      </w:r>
+    </w:p>
+    <w:p>
+      <w:pPr>
+        <w:ind w:left="2160"/>
+      </w:pPr>
+      <w:r>
+        <w:t xml:space="preserve">This program has only been tested on Windows 10 to so you may manually need to start it on other operating systems. Do this by running </w:t>
+      </w:r>
+    </w:p>
+    <w:p>
+      <w:pPr>
+        <w:ind w:left="3600" w:firstLine="720"/>
+      </w:pPr>
+      <w:r>
+        <w:t xml:space="preserve">node server.js </w:t>
+      </w:r>
+    </w:p>
+    <w:p>
+      <w:pPr>
+        <w:ind w:left="2160"/>
+      </w:pPr>
+      <w:r>
+        <w:t>in the Road-Area-Calculator\web-app folder, then opening a webpage to localhost:3000</w:t>
+      </w:r>
+    </w:p>
+    <w:p>
+      <w:pPr>
+        <w:ind w:left="2160"/>
+      </w:pPr>
+      <w:r>
+        <w:t xml:space="preserve">If you have any further issues with the operation of this project please contact us on </w:t>
+      </w:r>
+      <w:hyperlink r:id="rId14" w:history="1">
+        <w:r>
+          <w:rPr>
+            <w:rStyle w:val="Hyperlink"/>
+          </w:rPr>
+          <w:t>tesco2@student.monash.edu</w:t>
+        </w:r>
+      </w:hyperlink>
+      <w:r>
+        <w:t xml:space="preserve"> for advice and assistance.</w:t>
+      </w:r>
+      <w:bookmarkStart w:id="0" w:name="_GoBack"/>
+      <w:bookmarkEnd w:id="0"/>
+      <w:r>
+        <w:br/>
+      </w:r>
+    </w:p>
+    <w:p>
+      <w:r>
+        <w:tab/>
         <w:t>Parameters</w:t>
+      </w:r>
+    </w:p>
+    <w:p>
+      <w:r>
+        <w:tab/>
+      </w:r>
+      <w:r>
+        <w:tab/>
+        <w:t>Grab Screenshot from Surface</w:t>
       </w:r>
     </w:p>
     <w:p>
@@ -2966,12 +3228,96 @@
       </w:r>
     </w:p>
     <w:p>
+      <w:pPr>
+        <w:ind w:left="1440"/>
+      </w:pPr>
+      <w:r>
+        <w:t>Once the GUI has loaded in the browser of your choice you are presented with this screen</w:t>
+      </w:r>
+    </w:p>
+    <w:p>
+      <w:r>
+        <w:rPr>
+          <w:noProof/>
+        </w:rPr>
+        <w:lastRenderedPageBreak/>
+        <mc:AlternateContent>
+          <mc:Choice Requires="wps">
+            <w:drawing>
+              <wp:anchor distT="0" distB="0" distL="114300" distR="114300" simplePos="0" relativeHeight="251663360" behindDoc="0" locked="0" layoutInCell="1" allowOverlap="1">
+                <wp:simplePos x="0" y="0"/>
+                <wp:positionH relativeFrom="column">
+                  <wp:posOffset>1275656</wp:posOffset>
+                </wp:positionH>
+                <wp:positionV relativeFrom="paragraph">
+                  <wp:posOffset>221</wp:posOffset>
+                </wp:positionV>
+                <wp:extent cx="2211572" cy="1212112"/>
+                <wp:effectExtent l="0" t="0" r="17780" b="26670"/>
+                <wp:wrapTopAndBottom/>
+                <wp:docPr id="7" name="Rectangle 7"/>
+                <wp:cNvGraphicFramePr/>
+                <a:graphic xmlns:a="http://schemas.openxmlformats.org/drawingml/2006/main">
+                  <a:graphicData uri="http://schemas.microsoft.com/office/word/2010/wordprocessingShape">
+                    <wps:wsp>
+                      <wps:cNvSpPr/>
+                      <wps:spPr>
+                        <a:xfrm>
+                          <a:off x="0" y="0"/>
+                          <a:ext cx="2211572" cy="1212112"/>
+                        </a:xfrm>
+                        <a:prstGeom prst="rect">
+                          <a:avLst/>
+                        </a:prstGeom>
+                      </wps:spPr>
+                      <wps:style>
+                        <a:lnRef idx="2">
+                          <a:schemeClr val="accent1">
+                            <a:shade val="50000"/>
+                          </a:schemeClr>
+                        </a:lnRef>
+                        <a:fillRef idx="1">
+                          <a:schemeClr val="accent1"/>
+                        </a:fillRef>
+                        <a:effectRef idx="0">
+                          <a:schemeClr val="accent1"/>
+                        </a:effectRef>
+                        <a:fontRef idx="minor">
+                          <a:schemeClr val="lt1"/>
+                        </a:fontRef>
+                      </wps:style>
+                      <wps:bodyPr rot="0" spcFirstLastPara="0" vertOverflow="overflow" horzOverflow="overflow" vert="horz" wrap="square" lIns="91440" tIns="45720" rIns="91440" bIns="45720" numCol="1" spcCol="0" rtlCol="0" fromWordArt="0" anchor="ctr" anchorCtr="0" forceAA="0" compatLnSpc="1">
+                        <a:prstTxWarp prst="textNoShape">
+                          <a:avLst/>
+                        </a:prstTxWarp>
+                        <a:noAutofit/>
+                      </wps:bodyPr>
+                    </wps:wsp>
+                  </a:graphicData>
+                </a:graphic>
+              </wp:anchor>
+            </w:drawing>
+          </mc:Choice>
+          <mc:Fallback>
+            <w:pict>
+              <v:rect w14:anchorId="7DEA71DF" id="Rectangle 7" o:spid="_x0000_s1026" style="position:absolute;margin-left:100.45pt;margin-top:0;width:174.15pt;height:95.45pt;z-index:251663360;visibility:visible;mso-wrap-style:square;mso-wrap-distance-left:9pt;mso-wrap-distance-top:0;mso-wrap-distance-right:9pt;mso-wrap-distance-bottom:0;mso-position-horizontal:absolute;mso-position-horizontal-relative:text;mso-position-vertical:absolute;mso-position-vertical-relative:text;v-text-anchor:middle" o:gfxdata="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" fillcolor="#4472c4 [3204]" strokecolor="#1f3763 [1604]" strokeweight="1pt">
+                <w10:wrap type="topAndBottom"/>
+              </v:rect>
+            </w:pict>
+          </mc:Fallback>
+        </mc:AlternateContent>
+      </w:r>
+      <w:r>
+        <w:t>Choose the latitude and longitude of the desired location by either dragging the Pin {3} or entering a set latitude and longitude into the text boxes {1}. Once you have set the location click Calculate {2}. This will reload the page and display the calculated results in the results field, both per type {4} and the overall total {5}. To calculate again simply drag the enter new coordinated in the same manner as before as press calculate and the results will update with your new selection.</w:t>
+      </w:r>
       <w:r>
         <w:tab/>
+      </w:r>
+    </w:p>
+    <w:p>
+      <w:r>
         <w:t>Testing</w:t>
       </w:r>
-      <w:bookmarkStart w:id="0" w:name="_GoBack"/>
-      <w:bookmarkEnd w:id="0"/>
     </w:p>
     <w:sectPr>
       <w:pgSz w:w="11906" w:h="16838"/>
@@ -2986,6 +3332,95 @@
 <file path=word/numbering.xml><?xml version="1.0" encoding="utf-8"?>
 <w:numbering xmlns:wpc="http://schemas.microsoft.com/office/word/2010/wordprocessingCanvas" xmlns:cx="http://schemas.microsoft.com/office/drawing/2014/chartex" xmlns:cx1="http://schemas.microsoft.com/office/drawing/2015/9/8/chartex" xmlns:cx2="http://schemas.microsoft.com/office/drawing/2015/10/21/chartex" xmlns:cx3="http://schemas.microsoft.com/office/drawing/2016/5/9/chartex" xmlns:cx4="http://schemas.microsoft.com/office/drawing/2016/5/10/chartex" xmlns:cx5="http://schemas.microsoft.com/office/drawing/2016/5/11/chartex" xmlns:cx6="http://schemas.microsoft.com/office/drawing/2016/5/12/chartex" xmlns:cx7="http://schemas.microsoft.com/office/drawing/2016/5/13/chartex" xmlns:cx8="http://schemas.microsoft.com/office/drawing/2016/5/14/chartex" xmlns:mc="http://schemas.openxmlformats.org/markup-compatibility/2006" xmlns:aink="http://schemas.microsoft.com/office/drawing/2016/ink" xmlns:am3d="http://schemas.microsoft.com/office/drawing/2017/model3d" xmlns:o="urn:schemas-microsoft-com:office:office" xmlns:r="http://schemas.openxmlformats.org/officeDocument/2006/relationships" xmlns:m="http://schemas.openxmlformats.org/officeDocument/2006/math" xmlns:v="urn:schemas-microsoft-com:vml" xmlns:wp14="http://schemas.microsoft.com/office/word/2010/wordprocessingDrawing" xmlns:wp="http://schemas.openxmlformats.org/drawingml/2006/wordprocessingDrawing" xmlns:w10="urn:schemas-microsoft-com:office:word" xmlns:w="http://schemas.openxmlformats.org/wordprocessingml/2006/main" xmlns:w14="http://schemas.microsoft.com/office/word/2010/wordml" xmlns:w15="http://schemas.microsoft.com/office/word/2012/wordml" xmlns:w16cid="http://schemas.microsoft.com/office/word/2016/wordml/cid" xmlns:w16se="http://schemas.microsoft.com/office/word/2015/wordml/symex" xmlns:wpg="http://schemas.microsoft.com/office/word/2010/wordprocessingGroup" xmlns:wpi="http://schemas.microsoft.com/office/word/2010/wordprocessingInk" xmlns:wne="http://schemas.microsoft.com/office/word/2006/wordml" xmlns:wps="http://schemas.microsoft.com/office/word/2010/wordprocessingShape" mc:Ignorable="w14 w15 w16se w16cid wp14">
   <w:abstractNum w:abstractNumId="0" w15:restartNumberingAfterBreak="0">
+    <w:nsid w:val="208259CB"/>
+    <w:multiLevelType w:val="hybridMultilevel"/>
+    <w:tmpl w:val="FB00B710"/>
+    <w:lvl w:ilvl="0" w:tplc="55F4DE2C">
+      <w:start w:val="1"/>
+      <w:numFmt w:val="decimal"/>
+      <w:lvlText w:val="%1."/>
+      <w:lvlJc w:val="left"/>
+      <w:pPr>
+        <w:ind w:left="2520" w:hanging="360"/>
+      </w:pPr>
+      <w:rPr>
+        <w:rFonts w:hint="default"/>
+      </w:rPr>
+    </w:lvl>
+    <w:lvl w:ilvl="1" w:tplc="0C090019">
+      <w:start w:val="1"/>
+      <w:numFmt w:val="lowerLetter"/>
+      <w:lvlText w:val="%2."/>
+      <w:lvlJc w:val="left"/>
+      <w:pPr>
+        <w:ind w:left="3240" w:hanging="360"/>
+      </w:pPr>
+    </w:lvl>
+    <w:lvl w:ilvl="2" w:tplc="0C09001B" w:tentative="1">
+      <w:start w:val="1"/>
+      <w:numFmt w:val="lowerRoman"/>
+      <w:lvlText w:val="%3."/>
+      <w:lvlJc w:val="right"/>
+      <w:pPr>
+        <w:ind w:left="3960" w:hanging="180"/>
+      </w:pPr>
+    </w:lvl>
+    <w:lvl w:ilvl="3" w:tplc="0C09000F" w:tentative="1">
+      <w:start w:val="1"/>
+      <w:numFmt w:val="decimal"/>
+      <w:lvlText w:val="%4."/>
+      <w:lvlJc w:val="left"/>
+      <w:pPr>
+        <w:ind w:left="4680" w:hanging="360"/>
+      </w:pPr>
+    </w:lvl>
+    <w:lvl w:ilvl="4" w:tplc="0C090019" w:tentative="1">
+      <w:start w:val="1"/>
+      <w:numFmt w:val="lowerLetter"/>
+      <w:lvlText w:val="%5."/>
+      <w:lvlJc w:val="left"/>
+      <w:pPr>
+        <w:ind w:left="5400" w:hanging="360"/>
+      </w:pPr>
+    </w:lvl>
+    <w:lvl w:ilvl="5" w:tplc="0C09001B" w:tentative="1">
+      <w:start w:val="1"/>
+      <w:numFmt w:val="lowerRoman"/>
+      <w:lvlText w:val="%6."/>
+      <w:lvlJc w:val="right"/>
+      <w:pPr>
+        <w:ind w:left="6120" w:hanging="180"/>
+      </w:pPr>
+    </w:lvl>
+    <w:lvl w:ilvl="6" w:tplc="0C09000F" w:tentative="1">
+      <w:start w:val="1"/>
+      <w:numFmt w:val="decimal"/>
+      <w:lvlText w:val="%7."/>
+      <w:lvlJc w:val="left"/>
+      <w:pPr>
+        <w:ind w:left="6840" w:hanging="360"/>
+      </w:pPr>
+    </w:lvl>
+    <w:lvl w:ilvl="7" w:tplc="0C090019" w:tentative="1">
+      <w:start w:val="1"/>
+      <w:numFmt w:val="lowerLetter"/>
+      <w:lvlText w:val="%8."/>
+      <w:lvlJc w:val="left"/>
+      <w:pPr>
+        <w:ind w:left="7560" w:hanging="360"/>
+      </w:pPr>
+    </w:lvl>
+    <w:lvl w:ilvl="8" w:tplc="0C09001B" w:tentative="1">
+      <w:start w:val="1"/>
+      <w:numFmt w:val="lowerRoman"/>
+      <w:lvlText w:val="%9."/>
+      <w:lvlJc w:val="right"/>
+      <w:pPr>
+        <w:ind w:left="8280" w:hanging="180"/>
+      </w:pPr>
+    </w:lvl>
+  </w:abstractNum>
+  <w:abstractNum w:abstractNumId="1" w15:restartNumberingAfterBreak="0">
     <w:nsid w:val="3AA227EF"/>
     <w:multiLevelType w:val="hybridMultilevel"/>
     <w:tmpl w:val="A10CBBDE"/>
@@ -3098,7 +3533,96 @@
       </w:rPr>
     </w:lvl>
   </w:abstractNum>
-  <w:abstractNum w:abstractNumId="1" w15:restartNumberingAfterBreak="0">
+  <w:abstractNum w:abstractNumId="2" w15:restartNumberingAfterBreak="0">
+    <w:nsid w:val="7D7677D7"/>
+    <w:multiLevelType w:val="hybridMultilevel"/>
+    <w:tmpl w:val="1EE0DB64"/>
+    <w:lvl w:ilvl="0" w:tplc="9F8E8386">
+      <w:start w:val="1"/>
+      <w:numFmt w:val="decimal"/>
+      <w:lvlText w:val="%1."/>
+      <w:lvlJc w:val="left"/>
+      <w:pPr>
+        <w:ind w:left="2520" w:hanging="360"/>
+      </w:pPr>
+      <w:rPr>
+        <w:rFonts w:hint="default"/>
+      </w:rPr>
+    </w:lvl>
+    <w:lvl w:ilvl="1" w:tplc="0C090019">
+      <w:start w:val="1"/>
+      <w:numFmt w:val="lowerLetter"/>
+      <w:lvlText w:val="%2."/>
+      <w:lvlJc w:val="left"/>
+      <w:pPr>
+        <w:ind w:left="3240" w:hanging="360"/>
+      </w:pPr>
+    </w:lvl>
+    <w:lvl w:ilvl="2" w:tplc="0C09001B" w:tentative="1">
+      <w:start w:val="1"/>
+      <w:numFmt w:val="lowerRoman"/>
+      <w:lvlText w:val="%3."/>
+      <w:lvlJc w:val="right"/>
+      <w:pPr>
+        <w:ind w:left="3960" w:hanging="180"/>
+      </w:pPr>
+    </w:lvl>
+    <w:lvl w:ilvl="3" w:tplc="0C09000F" w:tentative="1">
+      <w:start w:val="1"/>
+      <w:numFmt w:val="decimal"/>
+      <w:lvlText w:val="%4."/>
+      <w:lvlJc w:val="left"/>
+      <w:pPr>
+        <w:ind w:left="4680" w:hanging="360"/>
+      </w:pPr>
+    </w:lvl>
+    <w:lvl w:ilvl="4" w:tplc="0C090019" w:tentative="1">
+      <w:start w:val="1"/>
+      <w:numFmt w:val="lowerLetter"/>
+      <w:lvlText w:val="%5."/>
+      <w:lvlJc w:val="left"/>
+      <w:pPr>
+        <w:ind w:left="5400" w:hanging="360"/>
+      </w:pPr>
+    </w:lvl>
+    <w:lvl w:ilvl="5" w:tplc="0C09001B" w:tentative="1">
+      <w:start w:val="1"/>
+      <w:numFmt w:val="lowerRoman"/>
+      <w:lvlText w:val="%6."/>
+      <w:lvlJc w:val="right"/>
+      <w:pPr>
+        <w:ind w:left="6120" w:hanging="180"/>
+      </w:pPr>
+    </w:lvl>
+    <w:lvl w:ilvl="6" w:tplc="0C09000F" w:tentative="1">
+      <w:start w:val="1"/>
+      <w:numFmt w:val="decimal"/>
+      <w:lvlText w:val="%7."/>
+      <w:lvlJc w:val="left"/>
+      <w:pPr>
+        <w:ind w:left="6840" w:hanging="360"/>
+      </w:pPr>
+    </w:lvl>
+    <w:lvl w:ilvl="7" w:tplc="0C090019" w:tentative="1">
+      <w:start w:val="1"/>
+      <w:numFmt w:val="lowerLetter"/>
+      <w:lvlText w:val="%8."/>
+      <w:lvlJc w:val="left"/>
+      <w:pPr>
+        <w:ind w:left="7560" w:hanging="360"/>
+      </w:pPr>
+    </w:lvl>
+    <w:lvl w:ilvl="8" w:tplc="0C09001B" w:tentative="1">
+      <w:start w:val="1"/>
+      <w:numFmt w:val="lowerRoman"/>
+      <w:lvlText w:val="%9."/>
+      <w:lvlJc w:val="right"/>
+      <w:pPr>
+        <w:ind w:left="8280" w:hanging="180"/>
+      </w:pPr>
+    </w:lvl>
+  </w:abstractNum>
+  <w:abstractNum w:abstractNumId="3" w15:restartNumberingAfterBreak="0">
     <w:nsid w:val="7F8C7E13"/>
     <w:multiLevelType w:val="multilevel"/>
     <w:tmpl w:val="CDDAAEE6"/>
@@ -3212,9 +3736,15 @@
     </w:lvl>
   </w:abstractNum>
   <w:num w:numId="1">
+    <w:abstractNumId w:val="3"/>
+  </w:num>
+  <w:num w:numId="2">
     <w:abstractNumId w:val="1"/>
   </w:num>
-  <w:num w:numId="2">
+  <w:num w:numId="3">
+    <w:abstractNumId w:val="2"/>
+  </w:num>
+  <w:num w:numId="4">
     <w:abstractNumId w:val="0"/>
   </w:num>
 </w:numbering>
@@ -6114,7 +6644,7 @@
 </file>
 
 <file path=customXml/itemProps1.xml><?xml version="1.0" encoding="utf-8"?>
-<ds:datastoreItem xmlns:ds="http://schemas.openxmlformats.org/officeDocument/2006/customXml" ds:itemID="{929C80DF-7C80-46F6-AA06-6BC1ED69E195}">
+<ds:datastoreItem xmlns:ds="http://schemas.openxmlformats.org/officeDocument/2006/customXml" ds:itemID="{2190330D-F8B9-4341-903C-B5725CD59F05}">
   <ds:schemaRefs>
     <ds:schemaRef ds:uri="http://schemas.openxmlformats.org/officeDocument/2006/bibliography"/>
   </ds:schemaRefs>

</xml_diff>